<commit_message>
Update formation [Thu 12-30-2021]
</commit_message>
<xml_diff>
--- a/fundamental/top-crypto.docx
+++ b/fundamental/top-crypto.docx
@@ -18,12 +18,11 @@
         <w:t>What’s makes them unique</w:t>
       </w:r>
     </w:p>
-    <w:p/>
     <w:tbl>
       <w:tblPr>
         <w:tblStyle w:val="Grilledutableau"/>
         <w:tblW w:w="12116" w:type="dxa"/>
-        <w:tblInd w:w="-1357" w:type="dxa"/>
+        <w:tblInd w:w="-666" w:type="dxa"/>
         <w:tblLook w:val="04A0" w:firstRow="1" w:lastRow="0" w:firstColumn="1" w:lastColumn="0" w:noHBand="0" w:noVBand="1"/>
       </w:tblPr>
       <w:tblGrid>
@@ -182,19 +181,25 @@
               </w:numPr>
             </w:pPr>
             <w:r>
-              <w:t>Ecosystem of decentralized, blockchain-based networks.</w:t>
-            </w:r>
-          </w:p>
-          <w:p>
-            <w:pPr>
-              <w:pStyle w:val="Paragraphedeliste"/>
-              <w:numPr>
-                <w:ilvl w:val="0"/>
-                <w:numId w:val="6"/>
-              </w:numPr>
-            </w:pPr>
-            <w:r>
-              <w:t>Spread its service among numerous different spheres.</w:t>
+              <w:t xml:space="preserve">Ecosystem of decentralized, blockchain-based </w:t>
+            </w:r>
+            <w:r>
+              <w:t>networks: spread</w:t>
+            </w:r>
+            <w:r>
+              <w:t xml:space="preserve"> its service numerous different spheres.</w:t>
+            </w:r>
+          </w:p>
+          <w:p>
+            <w:pPr>
+              <w:pStyle w:val="Paragraphedeliste"/>
+              <w:numPr>
+                <w:ilvl w:val="0"/>
+                <w:numId w:val="6"/>
+              </w:numPr>
+            </w:pPr>
+            <w:r>
+              <w:t>Get reward with Visa Card.</w:t>
             </w:r>
           </w:p>
           <w:p/>
@@ -589,6 +594,138 @@
       </w:tr>
       <w:tr>
         <w:trPr>
+          <w:trHeight w:val="1619"/>
+        </w:trPr>
+        <w:tc>
+          <w:tcPr>
+            <w:tcW w:w="6058" w:type="dxa"/>
+          </w:tcPr>
+          <w:p>
+            <w:pPr>
+              <w:pStyle w:val="Titre1"/>
+              <w:outlineLvl w:val="0"/>
+            </w:pPr>
+            <w:r>
+              <w:t xml:space="preserve">    </w:t>
+            </w:r>
+            <w:r>
+              <w:t>Avalanche – AVAX</w:t>
+            </w:r>
+          </w:p>
+          <w:p>
+            <w:pPr>
+              <w:pStyle w:val="Paragraphedeliste"/>
+              <w:numPr>
+                <w:ilvl w:val="0"/>
+                <w:numId w:val="6"/>
+              </w:numPr>
+            </w:pPr>
+            <w:r>
+              <w:t>Aiming to unseat Ethereum with higher TPS</w:t>
+            </w:r>
+          </w:p>
+          <w:p>
+            <w:pPr>
+              <w:pStyle w:val="Paragraphedeliste"/>
+              <w:numPr>
+                <w:ilvl w:val="0"/>
+                <w:numId w:val="6"/>
+              </w:numPr>
+            </w:pPr>
+            <w:r>
+              <w:t xml:space="preserve">Attempts to solve blockchain trilemma with </w:t>
+            </w:r>
+            <w:r>
+              <w:t>3 interoperable blockchains: X/C/P-chain</w:t>
+            </w:r>
+          </w:p>
+          <w:p>
+            <w:pPr>
+              <w:pStyle w:val="Paragraphedeliste"/>
+              <w:numPr>
+                <w:ilvl w:val="0"/>
+                <w:numId w:val="6"/>
+              </w:numPr>
+            </w:pPr>
+            <w:r>
+              <w:t>Thousands of nodes</w:t>
+            </w:r>
+            <w:r>
+              <w:t xml:space="preserve"> </w:t>
+            </w:r>
+          </w:p>
+        </w:tc>
+        <w:tc>
+          <w:tcPr>
+            <w:tcW w:w="6058" w:type="dxa"/>
+          </w:tcPr>
+          <w:p>
+            <w:pPr>
+              <w:pStyle w:val="Titre1"/>
+              <w:outlineLvl w:val="0"/>
+            </w:pPr>
+            <w:r>
+              <w:t>Dogecoin – DOGE</w:t>
+            </w:r>
+          </w:p>
+          <w:p>
+            <w:pPr>
+              <w:pStyle w:val="Paragraphedeliste"/>
+              <w:numPr>
+                <w:ilvl w:val="0"/>
+                <w:numId w:val="6"/>
+              </w:numPr>
+            </w:pPr>
+            <w:r>
+              <w:t>A fun cryptocurrency that explode by Elon Musk tweet</w:t>
+            </w:r>
+          </w:p>
+          <w:p>
+            <w:pPr>
+              <w:pStyle w:val="Paragraphedeliste"/>
+              <w:numPr>
+                <w:ilvl w:val="0"/>
+                <w:numId w:val="6"/>
+              </w:numPr>
+            </w:pPr>
+            <w:r>
+              <w:t>1</w:t>
+            </w:r>
+            <w:r>
+              <w:rPr>
+                <w:vertAlign w:val="superscript"/>
+              </w:rPr>
+              <w:t>st</w:t>
+            </w:r>
+            <w:r>
+              <w:t xml:space="preserve"> meme coin.</w:t>
+            </w:r>
+          </w:p>
+          <w:p>
+            <w:pPr>
+              <w:pStyle w:val="Paragraphedeliste"/>
+              <w:numPr>
+                <w:ilvl w:val="0"/>
+                <w:numId w:val="6"/>
+              </w:numPr>
+            </w:pPr>
+            <w:r>
+              <w:t>1</w:t>
+            </w:r>
+            <w:r>
+              <w:rPr>
+                <w:vertAlign w:val="superscript"/>
+              </w:rPr>
+              <w:t>st</w:t>
+            </w:r>
+            <w:r>
+              <w:t xml:space="preserve"> utility was to tipping Reddit and Twitter creation.</w:t>
+            </w:r>
+          </w:p>
+        </w:tc>
+      </w:tr>
+      <w:tr>
+        <w:trPr>
           <w:trHeight w:val="1876"/>
         </w:trPr>
         <w:tc>
@@ -601,13 +738,44 @@
               <w:outlineLvl w:val="0"/>
             </w:pPr>
             <w:r>
-              <w:t xml:space="preserve">    </w:t>
-            </w:r>
-            <w:r>
-              <w:t>Avalanche – AVAX</w:t>
-            </w:r>
-            <w:bookmarkStart w:id="0" w:name="_GoBack"/>
-            <w:bookmarkEnd w:id="0"/>
+              <w:t>Shiba Inu – SHIB</w:t>
+            </w:r>
+          </w:p>
+          <w:p>
+            <w:pPr>
+              <w:pStyle w:val="Paragraphedeliste"/>
+              <w:numPr>
+                <w:ilvl w:val="0"/>
+                <w:numId w:val="6"/>
+              </w:numPr>
+            </w:pPr>
+            <w:r>
+              <w:t>Baby of DOGE</w:t>
+            </w:r>
+          </w:p>
+          <w:p>
+            <w:pPr>
+              <w:pStyle w:val="Paragraphedeliste"/>
+              <w:numPr>
+                <w:ilvl w:val="0"/>
+                <w:numId w:val="6"/>
+              </w:numPr>
+            </w:pPr>
+            <w:r>
+              <w:t>Meme coin</w:t>
+            </w:r>
+          </w:p>
+          <w:p>
+            <w:pPr>
+              <w:pStyle w:val="Paragraphedeliste"/>
+              <w:numPr>
+                <w:ilvl w:val="0"/>
+                <w:numId w:val="6"/>
+              </w:numPr>
+            </w:pPr>
+            <w:r>
+              <w:t>Shit coin</w:t>
+            </w:r>
           </w:p>
         </w:tc>
         <w:tc>
@@ -620,102 +788,640 @@
               <w:outlineLvl w:val="0"/>
             </w:pPr>
             <w:r>
-              <w:t>Dogecoin – DOGE</w:t>
-            </w:r>
+              <w:t xml:space="preserve">Polygon </w:t>
+            </w:r>
+            <w:r>
+              <w:t>–</w:t>
+            </w:r>
+            <w:r>
+              <w:t xml:space="preserve"> MATIC</w:t>
+            </w:r>
+          </w:p>
+          <w:p>
+            <w:pPr>
+              <w:pStyle w:val="Paragraphedeliste"/>
+              <w:numPr>
+                <w:ilvl w:val="0"/>
+                <w:numId w:val="6"/>
+              </w:numPr>
+            </w:pPr>
+            <w:r>
+              <w:t>Interoperable decentralized Layer 2 blockchain.</w:t>
+            </w:r>
+          </w:p>
+          <w:p>
+            <w:pPr>
+              <w:pStyle w:val="Paragraphedeliste"/>
+              <w:numPr>
+                <w:ilvl w:val="0"/>
+                <w:numId w:val="6"/>
+              </w:numPr>
+            </w:pPr>
+            <w:r>
+              <w:t>Currently</w:t>
+            </w:r>
+            <w:r>
+              <w:t xml:space="preserve"> only </w:t>
+            </w:r>
+            <w:r>
+              <w:t xml:space="preserve">on </w:t>
+            </w:r>
+            <w:r>
+              <w:t>Ethereum basechain but intends to extend support for additional basechains.</w:t>
+            </w:r>
+          </w:p>
+          <w:p>
+            <w:pPr>
+              <w:pStyle w:val="Paragraphedeliste"/>
+              <w:numPr>
+                <w:ilvl w:val="0"/>
+                <w:numId w:val="6"/>
+              </w:numPr>
+            </w:pPr>
+            <w:r>
+              <w:t xml:space="preserve">Support creation of </w:t>
+            </w:r>
+            <w:r>
+              <w:t xml:space="preserve">optimistic rollup </w:t>
+            </w:r>
+            <w:r>
+              <w:t xml:space="preserve">and </w:t>
+            </w:r>
+            <w:r>
+              <w:t>ZK rollup chains</w:t>
+            </w:r>
+          </w:p>
+        </w:tc>
+      </w:tr>
+      <w:tr>
+        <w:trPr>
+          <w:trHeight w:val="1876"/>
+        </w:trPr>
+        <w:tc>
+          <w:tcPr>
+            <w:tcW w:w="6058" w:type="dxa"/>
+          </w:tcPr>
+          <w:p>
+            <w:pPr>
+              <w:pStyle w:val="Titre1"/>
+              <w:outlineLvl w:val="0"/>
+            </w:pPr>
+            <w:r>
+              <w:lastRenderedPageBreak/>
+              <w:t>Binance USD – BUSD</w:t>
+            </w:r>
+          </w:p>
+          <w:p>
+            <w:pPr>
+              <w:pStyle w:val="Paragraphedeliste"/>
+              <w:numPr>
+                <w:ilvl w:val="0"/>
+                <w:numId w:val="6"/>
+              </w:numPr>
+            </w:pPr>
+            <w:r>
+              <w:t>Stablecoins issued by Binance.</w:t>
+            </w:r>
+          </w:p>
+          <w:p>
+            <w:pPr>
+              <w:pStyle w:val="Paragraphedeliste"/>
+              <w:numPr>
+                <w:ilvl w:val="0"/>
+                <w:numId w:val="6"/>
+              </w:numPr>
+            </w:pPr>
+            <w:r>
+              <w:t>Approved and regulated by NYDFS.</w:t>
+            </w:r>
+          </w:p>
+          <w:p>
+            <w:pPr>
+              <w:pStyle w:val="Paragraphedeliste"/>
+              <w:numPr>
+                <w:ilvl w:val="0"/>
+                <w:numId w:val="6"/>
+              </w:numPr>
+            </w:pPr>
+            <w:r>
+              <w:t>Audit report monthly.</w:t>
+            </w:r>
+          </w:p>
+        </w:tc>
+        <w:tc>
+          <w:tcPr>
+            <w:tcW w:w="6058" w:type="dxa"/>
+          </w:tcPr>
+          <w:p>
+            <w:pPr>
+              <w:pStyle w:val="Titre1"/>
+              <w:outlineLvl w:val="0"/>
+            </w:pPr>
+            <w:r>
+              <w:t>Crypto.com – CRO</w:t>
+            </w:r>
+          </w:p>
+          <w:p>
+            <w:pPr>
+              <w:pStyle w:val="Paragraphedeliste"/>
+              <w:numPr>
+                <w:ilvl w:val="0"/>
+                <w:numId w:val="6"/>
+              </w:numPr>
+            </w:pPr>
+            <w:r>
+              <w:t xml:space="preserve">Acts as an instrument to </w:t>
+            </w:r>
+            <w:r>
+              <w:t>increase the adoption of cryptocurrencies on a global scale</w:t>
+            </w:r>
+            <w:r>
+              <w:t>.</w:t>
+            </w:r>
+          </w:p>
+          <w:p>
+            <w:pPr>
+              <w:pStyle w:val="Paragraphedeliste"/>
+              <w:numPr>
+                <w:ilvl w:val="0"/>
+                <w:numId w:val="6"/>
+              </w:numPr>
+            </w:pPr>
+            <w:r>
+              <w:t>CRO blockchain serves primarily as a vehicle that powers the Crypto.com</w:t>
+            </w:r>
+            <w:r>
+              <w:t xml:space="preserve"> application.</w:t>
+            </w:r>
+          </w:p>
+          <w:p>
+            <w:pPr>
+              <w:pStyle w:val="Paragraphedeliste"/>
+              <w:numPr>
+                <w:ilvl w:val="0"/>
+                <w:numId w:val="6"/>
+              </w:numPr>
+            </w:pPr>
+            <w:r>
+              <w:t>Get reward with Visa Card.</w:t>
+            </w:r>
+          </w:p>
+        </w:tc>
+      </w:tr>
+      <w:tr>
+        <w:trPr>
+          <w:trHeight w:val="1876"/>
+        </w:trPr>
+        <w:tc>
+          <w:tcPr>
+            <w:tcW w:w="6058" w:type="dxa"/>
+          </w:tcPr>
+          <w:p>
+            <w:pPr>
+              <w:pStyle w:val="Titre1"/>
+              <w:outlineLvl w:val="0"/>
+            </w:pPr>
+            <w:r>
+              <w:t>Wrapped Bitcoin – WBTC</w:t>
+            </w:r>
+          </w:p>
+          <w:p>
+            <w:pPr>
+              <w:pStyle w:val="Paragraphedeliste"/>
+              <w:numPr>
+                <w:ilvl w:val="0"/>
+                <w:numId w:val="6"/>
+              </w:numPr>
+            </w:pPr>
+            <w:r>
+              <w:t>Tokenized version of BTC runs on the ETH blockchain.</w:t>
+            </w:r>
+          </w:p>
+          <w:p>
+            <w:pPr>
+              <w:pStyle w:val="Paragraphedeliste"/>
+              <w:numPr>
+                <w:ilvl w:val="0"/>
+                <w:numId w:val="6"/>
+              </w:numPr>
+            </w:pPr>
+            <w:r>
+              <w:t>Bring immense liquidity into DeFi on ETH blockchain.</w:t>
+            </w:r>
+          </w:p>
+          <w:p>
+            <w:pPr>
+              <w:pStyle w:val="Paragraphedeliste"/>
+              <w:numPr>
+                <w:ilvl w:val="0"/>
+                <w:numId w:val="6"/>
+              </w:numPr>
+            </w:pPr>
+            <w:r>
+              <w:t>Faster transactions that on BTC network.</w:t>
+            </w:r>
+          </w:p>
+        </w:tc>
+        <w:tc>
+          <w:tcPr>
+            <w:tcW w:w="6058" w:type="dxa"/>
+          </w:tcPr>
+          <w:p>
+            <w:pPr>
+              <w:pStyle w:val="Titre1"/>
+              <w:outlineLvl w:val="0"/>
+            </w:pPr>
+            <w:r>
+              <w:t xml:space="preserve">Uniswap – UNI </w:t>
+            </w:r>
+          </w:p>
+          <w:p>
+            <w:pPr>
+              <w:pStyle w:val="Paragraphedeliste"/>
+              <w:numPr>
+                <w:ilvl w:val="0"/>
+                <w:numId w:val="6"/>
+              </w:numPr>
+            </w:pPr>
+            <w:r>
+              <w:t>One of the major AMMs</w:t>
+            </w:r>
+          </w:p>
+          <w:p>
+            <w:pPr>
+              <w:pStyle w:val="Paragraphedeliste"/>
+              <w:numPr>
+                <w:ilvl w:val="0"/>
+                <w:numId w:val="6"/>
+              </w:numPr>
+            </w:pPr>
+            <w:r>
+              <w:t>F</w:t>
+            </w:r>
+            <w:r>
+              <w:t>acilitating automated trading</w:t>
+            </w:r>
+            <w:r>
+              <w:t xml:space="preserve"> of DeFi tokens.</w:t>
+            </w:r>
+          </w:p>
+          <w:p>
+            <w:pPr>
+              <w:pStyle w:val="Paragraphedeliste"/>
+              <w:numPr>
+                <w:ilvl w:val="0"/>
+                <w:numId w:val="6"/>
+              </w:numPr>
+            </w:pPr>
+            <w:r>
+              <w:t>A</w:t>
+            </w:r>
+            <w:r>
+              <w:t>ims to keep token trading automated and completely open to anyone</w:t>
+            </w:r>
+            <w:r>
+              <w:t xml:space="preserve"> while improving the efficiency</w:t>
+            </w:r>
+            <w:r>
+              <w:t>w</w:t>
+            </w:r>
+          </w:p>
+        </w:tc>
+      </w:tr>
+      <w:tr>
+        <w:trPr>
+          <w:trHeight w:val="1876"/>
+        </w:trPr>
+        <w:tc>
+          <w:tcPr>
+            <w:tcW w:w="6058" w:type="dxa"/>
+          </w:tcPr>
+          <w:p>
+            <w:pPr>
+              <w:pStyle w:val="Titre1"/>
+              <w:outlineLvl w:val="0"/>
+            </w:pPr>
+            <w:r>
+              <w:t>Algorand</w:t>
+            </w:r>
+            <w:r>
+              <w:t xml:space="preserve"> – ALGO</w:t>
+            </w:r>
+          </w:p>
+          <w:p>
+            <w:pPr>
+              <w:pStyle w:val="Paragraphedeliste"/>
+              <w:numPr>
+                <w:ilvl w:val="0"/>
+                <w:numId w:val="6"/>
+              </w:numPr>
+            </w:pPr>
+            <w:r>
+              <w:t>PPoS consensus</w:t>
+            </w:r>
+          </w:p>
+          <w:p>
+            <w:pPr>
+              <w:pStyle w:val="Paragraphedeliste"/>
+              <w:numPr>
+                <w:ilvl w:val="0"/>
+                <w:numId w:val="6"/>
+              </w:numPr>
+            </w:pPr>
+            <w:r>
+              <w:t xml:space="preserve">Non-Forkable chain </w:t>
+            </w:r>
+          </w:p>
+          <w:p>
+            <w:pPr>
+              <w:pStyle w:val="Paragraphedeliste"/>
+              <w:numPr>
+                <w:ilvl w:val="0"/>
+                <w:numId w:val="6"/>
+              </w:numPr>
+            </w:pPr>
+            <w:r>
+              <w:t>High TPS</w:t>
+            </w:r>
+          </w:p>
+        </w:tc>
+        <w:tc>
+          <w:tcPr>
+            <w:tcW w:w="6058" w:type="dxa"/>
+          </w:tcPr>
+          <w:p>
+            <w:pPr>
+              <w:pStyle w:val="Titre1"/>
+              <w:outlineLvl w:val="0"/>
+            </w:pPr>
+            <w:r>
+              <w:t>Litecoin – LTC</w:t>
+            </w:r>
+          </w:p>
+          <w:p>
+            <w:pPr>
+              <w:pStyle w:val="Paragraphedeliste"/>
+              <w:numPr>
+                <w:ilvl w:val="0"/>
+                <w:numId w:val="6"/>
+              </w:numPr>
+            </w:pPr>
+            <w:r>
+              <w:t>Behind Bitcoin, Litecoin is the second most popular pure cryptocurrency.</w:t>
+            </w:r>
+          </w:p>
+          <w:p>
+            <w:pPr>
+              <w:pStyle w:val="Paragraphedeliste"/>
+              <w:numPr>
+                <w:ilvl w:val="0"/>
+                <w:numId w:val="6"/>
+              </w:numPr>
+            </w:pPr>
+            <w:r>
+              <w:t>S</w:t>
+            </w:r>
+            <w:r>
+              <w:t>ecure</w:t>
+            </w:r>
+            <w:r>
+              <w:t>, fast</w:t>
+            </w:r>
+            <w:r>
+              <w:t xml:space="preserve"> and low-cost payments</w:t>
+            </w:r>
+          </w:p>
+          <w:p>
+            <w:pPr>
+              <w:pStyle w:val="Paragraphedeliste"/>
+              <w:numPr>
+                <w:ilvl w:val="0"/>
+                <w:numId w:val="6"/>
+              </w:numPr>
+            </w:pPr>
+            <w:r>
+              <w:t>B</w:t>
+            </w:r>
+            <w:r>
+              <w:t xml:space="preserve">enefit from greatly enhanced privacy and </w:t>
+            </w:r>
+            <w:r>
+              <w:t>fungibility: MimbleWimble transaction</w:t>
+            </w:r>
+            <w:r>
+              <w:t>.</w:t>
+            </w:r>
+          </w:p>
+        </w:tc>
+      </w:tr>
+      <w:tr>
+        <w:trPr>
+          <w:trHeight w:val="1876"/>
+        </w:trPr>
+        <w:tc>
+          <w:tcPr>
+            <w:tcW w:w="6058" w:type="dxa"/>
+          </w:tcPr>
+          <w:p>
+            <w:pPr>
+              <w:pStyle w:val="Titre1"/>
+              <w:outlineLvl w:val="0"/>
+            </w:pPr>
+            <w:r>
+              <w:t>Terra</w:t>
+            </w:r>
+            <w:r>
+              <w:t xml:space="preserve"> USD – UST</w:t>
+            </w:r>
+          </w:p>
+          <w:p>
+            <w:pPr>
+              <w:pStyle w:val="Paragraphedeliste"/>
+              <w:numPr>
+                <w:ilvl w:val="0"/>
+                <w:numId w:val="6"/>
+              </w:numPr>
+            </w:pPr>
+            <w:r>
+              <w:t>Algorithmic stablecoin of the Terra blockchain.</w:t>
+            </w:r>
+          </w:p>
+          <w:p>
+            <w:pPr>
+              <w:pStyle w:val="Paragraphedeliste"/>
+              <w:numPr>
+                <w:ilvl w:val="0"/>
+                <w:numId w:val="6"/>
+              </w:numPr>
+            </w:pPr>
+            <w:r>
+              <w:t>1</w:t>
+            </w:r>
+            <w:r>
+              <w:rPr>
+                <w:vertAlign w:val="superscript"/>
+              </w:rPr>
+              <w:t>st</w:t>
+            </w:r>
+            <w:r>
+              <w:t xml:space="preserve"> </w:t>
+            </w:r>
+            <w:r>
+              <w:t>decentralized stablecoin that provides interest earnings, incredible scalability, and easier interchain movement.</w:t>
+            </w:r>
+          </w:p>
+          <w:p>
+            <w:pPr>
+              <w:pStyle w:val="Paragraphedeliste"/>
+              <w:numPr>
+                <w:ilvl w:val="0"/>
+                <w:numId w:val="6"/>
+              </w:numPr>
+            </w:pPr>
+            <w:r>
+              <w:t>Dapps that track real-life asset prices using UST</w:t>
+            </w:r>
+          </w:p>
+        </w:tc>
+        <w:tc>
+          <w:tcPr>
+            <w:tcW w:w="6058" w:type="dxa"/>
+          </w:tcPr>
+          <w:p>
+            <w:pPr>
+              <w:pStyle w:val="Titre1"/>
+              <w:outlineLvl w:val="0"/>
+            </w:pPr>
+            <w:r>
+              <w:t>ChainLink</w:t>
+            </w:r>
+            <w:r>
+              <w:t xml:space="preserve"> – LINK </w:t>
+            </w:r>
+          </w:p>
+          <w:p>
+            <w:pPr>
+              <w:pStyle w:val="Paragraphedeliste"/>
+              <w:numPr>
+                <w:ilvl w:val="0"/>
+                <w:numId w:val="6"/>
+              </w:numPr>
+            </w:pPr>
+            <w:r>
+              <w:t>One of the 1</w:t>
+            </w:r>
+            <w:r>
+              <w:rPr>
+                <w:vertAlign w:val="superscript"/>
+              </w:rPr>
+              <w:t>st</w:t>
+            </w:r>
+            <w:r>
+              <w:t xml:space="preserve"> Oracle.</w:t>
+            </w:r>
+          </w:p>
+          <w:p>
+            <w:pPr>
+              <w:pStyle w:val="Paragraphedeliste"/>
+              <w:numPr>
+                <w:ilvl w:val="0"/>
+                <w:numId w:val="6"/>
+              </w:numPr>
+            </w:pPr>
+            <w:r>
+              <w:t>One of the major players in the data processing field.</w:t>
+            </w:r>
+          </w:p>
+          <w:p>
+            <w:pPr>
+              <w:pStyle w:val="Paragraphedeliste"/>
+              <w:numPr>
+                <w:ilvl w:val="0"/>
+                <w:numId w:val="6"/>
+              </w:numPr>
+            </w:pPr>
+            <w:r>
+              <w:t>S</w:t>
+            </w:r>
+            <w:r>
+              <w:t>ecure billions in value for leading DeFi</w:t>
+            </w:r>
+            <w:r>
+              <w:t xml:space="preserve"> applications</w:t>
+            </w:r>
+            <w:bookmarkStart w:id="0" w:name="_GoBack"/>
+            <w:bookmarkEnd w:id="0"/>
           </w:p>
         </w:tc>
       </w:tr>
     </w:tbl>
-    <w:p/>
     <w:p>
       <w:pPr>
         <w:pStyle w:val="Titre1"/>
-      </w:pPr>
-      <w:r>
-        <w:t>Shiba Inu – SHIB</w:t>
-      </w:r>
-    </w:p>
-    <w:p>
-      <w:pPr>
-        <w:pStyle w:val="Titre1"/>
-      </w:pPr>
-      <w:r>
-        <w:lastRenderedPageBreak/>
-        <w:t>Polygon - MATIC</w:t>
-      </w:r>
-    </w:p>
-    <w:p>
-      <w:pPr>
-        <w:pStyle w:val="Titre1"/>
-      </w:pPr>
-      <w:r>
-        <w:t>Binance USD – BUSD</w:t>
-      </w:r>
-    </w:p>
-    <w:p>
-      <w:pPr>
-        <w:pStyle w:val="Titre1"/>
-      </w:pPr>
-      <w:r>
-        <w:t>Crypto.com – CRO</w:t>
-      </w:r>
-    </w:p>
-    <w:p>
-      <w:pPr>
-        <w:pStyle w:val="Titre1"/>
-      </w:pPr>
-      <w:r>
-        <w:t>Wrapped Bitcoin – WBTC</w:t>
-      </w:r>
-    </w:p>
-    <w:p>
-      <w:pPr>
-        <w:pStyle w:val="Titre1"/>
-      </w:pPr>
-      <w:r>
-        <w:t xml:space="preserve">Uniswap – UNI </w:t>
-      </w:r>
-    </w:p>
-    <w:p>
-      <w:pPr>
-        <w:pStyle w:val="Titre1"/>
-      </w:pPr>
-      <w:r>
-        <w:t xml:space="preserve">Algorand – ALGO </w:t>
-      </w:r>
-    </w:p>
-    <w:p>
-      <w:pPr>
-        <w:pStyle w:val="Titre1"/>
-      </w:pPr>
-      <w:r>
-        <w:t>Litecoin – LTC</w:t>
-      </w:r>
-    </w:p>
-    <w:p>
-      <w:pPr>
-        <w:pStyle w:val="Titre1"/>
-      </w:pPr>
-      <w:r>
-        <w:t xml:space="preserve">Terra USD – UST </w:t>
-      </w:r>
-    </w:p>
-    <w:p>
-      <w:pPr>
-        <w:pStyle w:val="Titre1"/>
-      </w:pPr>
-      <w:r>
-        <w:t xml:space="preserve">ChainLink – LINK </w:t>
-      </w:r>
+        <w:numPr>
+          <w:ilvl w:val="0"/>
+          <w:numId w:val="0"/>
+        </w:numPr>
+      </w:pPr>
     </w:p>
     <w:sectPr>
       <w:pgSz w:w="12240" w:h="15840"/>
-      <w:pgMar w:top="1417" w:right="1417" w:bottom="1417" w:left="1417" w:header="720" w:footer="720" w:gutter="0"/>
+      <w:pgMar w:top="720" w:right="720" w:bottom="720" w:left="720" w:header="720" w:footer="720" w:gutter="0"/>
       <w:cols w:space="720"/>
       <w:docGrid w:linePitch="360"/>
     </w:sectPr>
   </w:body>
 </w:document>
+</file>
+
+<file path=word/endnotes.xml><?xml version="1.0" encoding="utf-8"?>
+<w:endnotes xmlns:wpc="http://schemas.microsoft.com/office/word/2010/wordprocessingCanvas" xmlns:cx="http://schemas.microsoft.com/office/drawing/2014/chartex" xmlns:cx1="http://schemas.microsoft.com/office/drawing/2015/9/8/chartex" xmlns:cx2="http://schemas.microsoft.com/office/drawing/2015/10/21/chartex" xmlns:cx3="http://schemas.microsoft.com/office/drawing/2016/5/9/chartex" xmlns:cx4="http://schemas.microsoft.com/office/drawing/2016/5/10/chartex" xmlns:cx5="http://schemas.microsoft.com/office/drawing/2016/5/11/chartex" xmlns:cx6="http://schemas.microsoft.com/office/drawing/2016/5/12/chartex" xmlns:cx7="http://schemas.microsoft.com/office/drawing/2016/5/13/chartex" xmlns:cx8="http://schemas.microsoft.com/office/drawing/2016/5/14/chartex" xmlns:mc="http://schemas.openxmlformats.org/markup-compatibility/2006" xmlns:aink="http://schemas.microsoft.com/office/drawing/2016/ink" xmlns:am3d="http://schemas.microsoft.com/office/drawing/2017/model3d" xmlns:o="urn:schemas-microsoft-com:office:office" xmlns:r="http://schemas.openxmlformats.org/officeDocument/2006/relationships" xmlns:m="http://schemas.openxmlformats.org/officeDocument/2006/math" xmlns:v="urn:schemas-microsoft-com:vml" xmlns:wp14="http://schemas.microsoft.com/office/word/2010/wordprocessingDrawing" xmlns:wp="http://schemas.openxmlformats.org/drawingml/2006/wordprocessingDrawing" xmlns:w10="urn:schemas-microsoft-com:office:word" xmlns:w="http://schemas.openxmlformats.org/wordprocessingml/2006/main" xmlns:w14="http://schemas.microsoft.com/office/word/2010/wordml" xmlns:w15="http://schemas.microsoft.com/office/word/2012/wordml" xmlns:w16cex="http://schemas.microsoft.com/office/word/2018/wordml/cex" xmlns:w16cid="http://schemas.microsoft.com/office/word/2016/wordml/cid" xmlns:w16="http://schemas.microsoft.com/office/word/2018/wordml" xmlns:w16se="http://schemas.microsoft.com/office/word/2015/wordml/symex" xmlns:wpg="http://schemas.microsoft.com/office/word/2010/wordprocessingGroup" xmlns:wpi="http://schemas.microsoft.com/office/word/2010/wordprocessingInk" xmlns:wne="http://schemas.microsoft.com/office/word/2006/wordml" xmlns:wps="http://schemas.microsoft.com/office/word/2010/wordprocessingShape" mc:Ignorable="w14 w15 w16se w16cid w16 w16cex wp14">
+  <w:endnote w:type="separator" w:id="-1">
+    <w:p>
+      <w:pPr>
+        <w:spacing w:after="0" w:line="240" w:lineRule="auto"/>
+      </w:pPr>
+      <w:r>
+        <w:separator/>
+      </w:r>
+    </w:p>
+  </w:endnote>
+  <w:endnote w:type="continuationSeparator" w:id="0">
+    <w:p>
+      <w:pPr>
+        <w:spacing w:after="0" w:line="240" w:lineRule="auto"/>
+      </w:pPr>
+      <w:r>
+        <w:continuationSeparator/>
+      </w:r>
+    </w:p>
+  </w:endnote>
+</w:endnotes>
+</file>
+
+<file path=word/footnotes.xml><?xml version="1.0" encoding="utf-8"?>
+<w:footnotes xmlns:wpc="http://schemas.microsoft.com/office/word/2010/wordprocessingCanvas" xmlns:cx="http://schemas.microsoft.com/office/drawing/2014/chartex" xmlns:cx1="http://schemas.microsoft.com/office/drawing/2015/9/8/chartex" xmlns:cx2="http://schemas.microsoft.com/office/drawing/2015/10/21/chartex" xmlns:cx3="http://schemas.microsoft.com/office/drawing/2016/5/9/chartex" xmlns:cx4="http://schemas.microsoft.com/office/drawing/2016/5/10/chartex" xmlns:cx5="http://schemas.microsoft.com/office/drawing/2016/5/11/chartex" xmlns:cx6="http://schemas.microsoft.com/office/drawing/2016/5/12/chartex" xmlns:cx7="http://schemas.microsoft.com/office/drawing/2016/5/13/chartex" xmlns:cx8="http://schemas.microsoft.com/office/drawing/2016/5/14/chartex" xmlns:mc="http://schemas.openxmlformats.org/markup-compatibility/2006" xmlns:aink="http://schemas.microsoft.com/office/drawing/2016/ink" xmlns:am3d="http://schemas.microsoft.com/office/drawing/2017/model3d" xmlns:o="urn:schemas-microsoft-com:office:office" xmlns:r="http://schemas.openxmlformats.org/officeDocument/2006/relationships" xmlns:m="http://schemas.openxmlformats.org/officeDocument/2006/math" xmlns:v="urn:schemas-microsoft-com:vml" xmlns:wp14="http://schemas.microsoft.com/office/word/2010/wordprocessingDrawing" xmlns:wp="http://schemas.openxmlformats.org/drawingml/2006/wordprocessingDrawing" xmlns:w10="urn:schemas-microsoft-com:office:word" xmlns:w="http://schemas.openxmlformats.org/wordprocessingml/2006/main" xmlns:w14="http://schemas.microsoft.com/office/word/2010/wordml" xmlns:w15="http://schemas.microsoft.com/office/word/2012/wordml" xmlns:w16cex="http://schemas.microsoft.com/office/word/2018/wordml/cex" xmlns:w16cid="http://schemas.microsoft.com/office/word/2016/wordml/cid" xmlns:w16="http://schemas.microsoft.com/office/word/2018/wordml" xmlns:w16se="http://schemas.microsoft.com/office/word/2015/wordml/symex" xmlns:wpg="http://schemas.microsoft.com/office/word/2010/wordprocessingGroup" xmlns:wpi="http://schemas.microsoft.com/office/word/2010/wordprocessingInk" xmlns:wne="http://schemas.microsoft.com/office/word/2006/wordml" xmlns:wps="http://schemas.microsoft.com/office/word/2010/wordprocessingShape" mc:Ignorable="w14 w15 w16se w16cid w16 w16cex wp14">
+  <w:footnote w:type="separator" w:id="-1">
+    <w:p>
+      <w:pPr>
+        <w:spacing w:after="0" w:line="240" w:lineRule="auto"/>
+      </w:pPr>
+      <w:r>
+        <w:separator/>
+      </w:r>
+    </w:p>
+  </w:footnote>
+  <w:footnote w:type="continuationSeparator" w:id="0">
+    <w:p>
+      <w:pPr>
+        <w:spacing w:after="0" w:line="240" w:lineRule="auto"/>
+      </w:pPr>
+      <w:r>
+        <w:continuationSeparator/>
+      </w:r>
+    </w:p>
+  </w:footnote>
+</w:footnotes>
 </file>
 
 <file path=word/numbering.xml><?xml version="1.0" encoding="utf-8"?>
@@ -1664,7 +2370,7 @@
     <w:link w:val="Titre1Car"/>
     <w:uiPriority w:val="9"/>
     <w:qFormat/>
-    <w:rsid w:val="00914DAE"/>
+    <w:rsid w:val="0070284B"/>
     <w:pPr>
       <w:numPr>
         <w:numId w:val="3"/>
@@ -1681,7 +2387,7 @@
       <w:rFonts w:ascii="Montserrat" w:hAnsi="Montserrat"/>
       <w:b/>
       <w:bCs/>
-      <w:sz w:val="32"/>
+      <w:sz w:val="28"/>
       <w:szCs w:val="40"/>
     </w:rPr>
   </w:style>
@@ -1796,12 +2502,12 @@
     <w:basedOn w:val="Policepardfaut"/>
     <w:link w:val="Titre1"/>
     <w:uiPriority w:val="9"/>
-    <w:rsid w:val="00914DAE"/>
+    <w:rsid w:val="0070284B"/>
     <w:rPr>
       <w:rFonts w:ascii="Montserrat" w:hAnsi="Montserrat"/>
       <w:b/>
       <w:bCs/>
-      <w:sz w:val="32"/>
+      <w:sz w:val="28"/>
       <w:szCs w:val="40"/>
     </w:rPr>
   </w:style>
@@ -1945,6 +2651,50 @@
         <w:insideV w:val="single" w:sz="4" w:space="0" w:color="auto"/>
       </w:tblBorders>
     </w:tblPr>
+  </w:style>
+  <w:style w:type="paragraph" w:styleId="En-tte">
+    <w:name w:val="header"/>
+    <w:basedOn w:val="Normal"/>
+    <w:link w:val="En-tteCar"/>
+    <w:uiPriority w:val="99"/>
+    <w:unhideWhenUsed/>
+    <w:rsid w:val="0021332B"/>
+    <w:pPr>
+      <w:tabs>
+        <w:tab w:val="center" w:pos="4703"/>
+        <w:tab w:val="right" w:pos="9406"/>
+      </w:tabs>
+      <w:spacing w:after="0" w:line="240" w:lineRule="auto"/>
+    </w:pPr>
+  </w:style>
+  <w:style w:type="character" w:customStyle="1" w:styleId="En-tteCar">
+    <w:name w:val="En-tête Car"/>
+    <w:basedOn w:val="Policepardfaut"/>
+    <w:link w:val="En-tte"/>
+    <w:uiPriority w:val="99"/>
+    <w:rsid w:val="0021332B"/>
+  </w:style>
+  <w:style w:type="paragraph" w:styleId="Pieddepage">
+    <w:name w:val="footer"/>
+    <w:basedOn w:val="Normal"/>
+    <w:link w:val="PieddepageCar"/>
+    <w:uiPriority w:val="99"/>
+    <w:unhideWhenUsed/>
+    <w:rsid w:val="0021332B"/>
+    <w:pPr>
+      <w:tabs>
+        <w:tab w:val="center" w:pos="4703"/>
+        <w:tab w:val="right" w:pos="9406"/>
+      </w:tabs>
+      <w:spacing w:after="0" w:line="240" w:lineRule="auto"/>
+    </w:pPr>
+  </w:style>
+  <w:style w:type="character" w:customStyle="1" w:styleId="PieddepageCar">
+    <w:name w:val="Pied de page Car"/>
+    <w:basedOn w:val="Policepardfaut"/>
+    <w:link w:val="Pieddepage"/>
+    <w:uiPriority w:val="99"/>
+    <w:rsid w:val="0021332B"/>
   </w:style>
 </w:styles>
 </file>

</xml_diff>